<commit_message>
Update Work on Week 6 Exercise 6.2
</commit_message>
<xml_diff>
--- a/Week6/Week 6 Exercise.docx
+++ b/Week6/Week 6 Exercise.docx
@@ -102,7 +102,45 @@
         <w:t>Python</w:t>
       </w:r>
     </w:p>
-    <w:p/>
+    <w:p>
+      <w:r>
+        <w:drawing>
+          <wp:inline distT="0" distB="0" distL="0" distR="0" wp14:anchorId="07CC2926" wp14:editId="5DA099E6">
+            <wp:extent cx="5943600" cy="4474845"/>
+            <wp:effectExtent l="0" t="0" r="0" b="1905"/>
+            <wp:docPr id="1" name="Picture 1"/>
+            <wp:cNvGraphicFramePr>
+              <a:graphicFrameLocks xmlns:a="http://schemas.openxmlformats.org/drawingml/2006/main" noChangeAspect="1"/>
+            </wp:cNvGraphicFramePr>
+            <a:graphic xmlns:a="http://schemas.openxmlformats.org/drawingml/2006/main">
+              <a:graphicData uri="http://schemas.openxmlformats.org/drawingml/2006/picture">
+                <pic:pic xmlns:pic="http://schemas.openxmlformats.org/drawingml/2006/picture">
+                  <pic:nvPicPr>
+                    <pic:cNvPr id="1" name=""/>
+                    <pic:cNvPicPr/>
+                  </pic:nvPicPr>
+                  <pic:blipFill>
+                    <a:blip r:embed="rId6"/>
+                    <a:stretch>
+                      <a:fillRect/>
+                    </a:stretch>
+                  </pic:blipFill>
+                  <pic:spPr>
+                    <a:xfrm>
+                      <a:off x="0" y="0"/>
+                      <a:ext cx="5943600" cy="4474845"/>
+                    </a:xfrm>
+                    <a:prstGeom prst="rect">
+                      <a:avLst/>
+                    </a:prstGeom>
+                  </pic:spPr>
+                </pic:pic>
+              </a:graphicData>
+            </a:graphic>
+          </wp:inline>
+        </w:drawing>
+      </w:r>
+    </w:p>
     <w:p/>
     <w:p>
       <w:r>
@@ -112,6 +150,7 @@
     <w:p/>
     <w:p>
       <w:r>
+        <w:lastRenderedPageBreak/>
         <w:t>Tableau</w:t>
       </w:r>
     </w:p>
@@ -127,7 +166,45 @@
         <w:t>Python</w:t>
       </w:r>
     </w:p>
-    <w:p/>
+    <w:p>
+      <w:r>
+        <w:drawing>
+          <wp:inline distT="0" distB="0" distL="0" distR="0" wp14:anchorId="6321036B" wp14:editId="250427B7">
+            <wp:extent cx="5943600" cy="4446270"/>
+            <wp:effectExtent l="0" t="0" r="0" b="0"/>
+            <wp:docPr id="2" name="Picture 2"/>
+            <wp:cNvGraphicFramePr>
+              <a:graphicFrameLocks xmlns:a="http://schemas.openxmlformats.org/drawingml/2006/main" noChangeAspect="1"/>
+            </wp:cNvGraphicFramePr>
+            <a:graphic xmlns:a="http://schemas.openxmlformats.org/drawingml/2006/main">
+              <a:graphicData uri="http://schemas.openxmlformats.org/drawingml/2006/picture">
+                <pic:pic xmlns:pic="http://schemas.openxmlformats.org/drawingml/2006/picture">
+                  <pic:nvPicPr>
+                    <pic:cNvPr id="1" name=""/>
+                    <pic:cNvPicPr/>
+                  </pic:nvPicPr>
+                  <pic:blipFill>
+                    <a:blip r:embed="rId7"/>
+                    <a:stretch>
+                      <a:fillRect/>
+                    </a:stretch>
+                  </pic:blipFill>
+                  <pic:spPr>
+                    <a:xfrm>
+                      <a:off x="0" y="0"/>
+                      <a:ext cx="5943600" cy="4446270"/>
+                    </a:xfrm>
+                    <a:prstGeom prst="rect">
+                      <a:avLst/>
+                    </a:prstGeom>
+                  </pic:spPr>
+                </pic:pic>
+              </a:graphicData>
+            </a:graphic>
+          </wp:inline>
+        </w:drawing>
+      </w:r>
+    </w:p>
     <w:p>
       <w:r>
         <w:t>R</w:t>
@@ -154,6 +231,7 @@
     <w:p/>
     <w:p>
       <w:r>
+        <w:lastRenderedPageBreak/>
         <w:t>R</w:t>
       </w:r>
     </w:p>
@@ -173,6 +251,45 @@
     <w:p>
       <w:r>
         <w:t>Python</w:t>
+      </w:r>
+    </w:p>
+    <w:p>
+      <w:r>
+        <w:drawing>
+          <wp:inline distT="0" distB="0" distL="0" distR="0" wp14:anchorId="1DFDA510" wp14:editId="0409C3FD">
+            <wp:extent cx="5943600" cy="3718560"/>
+            <wp:effectExtent l="0" t="0" r="0" b="0"/>
+            <wp:docPr id="3" name="Picture 3"/>
+            <wp:cNvGraphicFramePr>
+              <a:graphicFrameLocks xmlns:a="http://schemas.openxmlformats.org/drawingml/2006/main" noChangeAspect="1"/>
+            </wp:cNvGraphicFramePr>
+            <a:graphic xmlns:a="http://schemas.openxmlformats.org/drawingml/2006/main">
+              <a:graphicData uri="http://schemas.openxmlformats.org/drawingml/2006/picture">
+                <pic:pic xmlns:pic="http://schemas.openxmlformats.org/drawingml/2006/picture">
+                  <pic:nvPicPr>
+                    <pic:cNvPr id="1" name=""/>
+                    <pic:cNvPicPr/>
+                  </pic:nvPicPr>
+                  <pic:blipFill>
+                    <a:blip r:embed="rId8"/>
+                    <a:stretch>
+                      <a:fillRect/>
+                    </a:stretch>
+                  </pic:blipFill>
+                  <pic:spPr>
+                    <a:xfrm>
+                      <a:off x="0" y="0"/>
+                      <a:ext cx="5943600" cy="3718560"/>
+                    </a:xfrm>
+                    <a:prstGeom prst="rect">
+                      <a:avLst/>
+                    </a:prstGeom>
+                  </pic:spPr>
+                </pic:pic>
+              </a:graphicData>
+            </a:graphic>
+          </wp:inline>
+        </w:drawing>
       </w:r>
     </w:p>
     <w:p/>

</xml_diff>

<commit_message>
Update Week 6 Exercise
</commit_message>
<xml_diff>
--- a/Week6/Week 6 Exercise.docx
+++ b/Week6/Week 6 Exercise.docx
@@ -104,6 +104,9 @@
     </w:p>
     <w:p>
       <w:r>
+        <w:rPr>
+          <w:noProof/>
+        </w:rPr>
         <w:drawing>
           <wp:inline distT="0" distB="0" distL="0" distR="0" wp14:anchorId="07CC2926" wp14:editId="5DA099E6">
             <wp:extent cx="5943600" cy="4474845"/>
@@ -142,37 +145,21 @@
       </w:r>
     </w:p>
     <w:p/>
-    <w:p>
-      <w:r>
+    <w:p/>
+    <w:p/>
+    <w:p>
+      <w:r>
+        <w:lastRenderedPageBreak/>
         <w:t>R</w:t>
       </w:r>
     </w:p>
-    <w:p/>
-    <w:p>
-      <w:r>
-        <w:lastRenderedPageBreak/>
-        <w:t>Tableau</w:t>
-      </w:r>
-    </w:p>
-    <w:p/>
-    <w:p/>
-    <w:p>
-      <w:r>
-        <w:t>3 box plots</w:t>
-      </w:r>
-    </w:p>
-    <w:p>
-      <w:r>
-        <w:t>Python</w:t>
-      </w:r>
-    </w:p>
     <w:p>
       <w:r>
         <w:drawing>
-          <wp:inline distT="0" distB="0" distL="0" distR="0" wp14:anchorId="6321036B" wp14:editId="250427B7">
-            <wp:extent cx="5943600" cy="4446270"/>
-            <wp:effectExtent l="0" t="0" r="0" b="0"/>
-            <wp:docPr id="2" name="Picture 2"/>
+          <wp:inline distT="0" distB="0" distL="0" distR="0" wp14:anchorId="4B1E588E" wp14:editId="06A087F8">
+            <wp:extent cx="5943600" cy="3459480"/>
+            <wp:effectExtent l="0" t="0" r="0" b="7620"/>
+            <wp:docPr id="9" name="Picture 9"/>
             <wp:cNvGraphicFramePr>
               <a:graphicFrameLocks xmlns:a="http://schemas.openxmlformats.org/drawingml/2006/main" noChangeAspect="1"/>
             </wp:cNvGraphicFramePr>
@@ -192,7 +179,7 @@
                   <pic:spPr>
                     <a:xfrm>
                       <a:off x="0" y="0"/>
-                      <a:ext cx="5943600" cy="4446270"/>
+                      <a:ext cx="5943600" cy="3459480"/>
                     </a:xfrm>
                     <a:prstGeom prst="rect">
                       <a:avLst/>
@@ -205,61 +192,19 @@
         </w:drawing>
       </w:r>
     </w:p>
-    <w:p>
-      <w:r>
-        <w:t>R</w:t>
-      </w:r>
-    </w:p>
     <w:p/>
     <w:p>
       <w:r>
         <w:t>Tableau</w:t>
       </w:r>
     </w:p>
-    <w:p/>
-    <w:p/>
-    <w:p>
-      <w:r>
-        <w:t xml:space="preserve">3 bullet charts </w:t>
-      </w:r>
-    </w:p>
-    <w:p>
-      <w:r>
-        <w:t>Python</w:t>
-      </w:r>
-    </w:p>
-    <w:p/>
-    <w:p>
-      <w:r>
-        <w:lastRenderedPageBreak/>
-        <w:t>R</w:t>
-      </w:r>
-    </w:p>
-    <w:p/>
-    <w:p>
-      <w:r>
-        <w:t>Tableau</w:t>
-      </w:r>
-    </w:p>
-    <w:p/>
-    <w:p/>
-    <w:p>
-      <w:r>
-        <w:t>3 additional charts of your choice</w:t>
-      </w:r>
-    </w:p>
-    <w:p>
-      <w:r>
-        <w:t>Python</w:t>
-      </w:r>
-    </w:p>
     <w:p>
       <w:r>
         <w:drawing>
-          <wp:inline distT="0" distB="0" distL="0" distR="0" wp14:anchorId="1DFDA510" wp14:editId="0409C3FD">
-            <wp:extent cx="5943600" cy="3718560"/>
+          <wp:inline distT="0" distB="0" distL="0" distR="0" wp14:anchorId="43E9CF28" wp14:editId="07C3DD67">
+            <wp:extent cx="4485946" cy="3583964"/>
             <wp:effectExtent l="0" t="0" r="0" b="0"/>
-            <wp:docPr id="3" name="Picture 3"/>
+            <wp:docPr id="5" name="Picture 5"/>
             <wp:cNvGraphicFramePr>
               <a:graphicFrameLocks xmlns:a="http://schemas.openxmlformats.org/drawingml/2006/main" noChangeAspect="1"/>
             </wp:cNvGraphicFramePr>
@@ -279,6 +224,211 @@
                   <pic:spPr>
                     <a:xfrm>
                       <a:off x="0" y="0"/>
+                      <a:ext cx="4494779" cy="3591021"/>
+                    </a:xfrm>
+                    <a:prstGeom prst="rect">
+                      <a:avLst/>
+                    </a:prstGeom>
+                  </pic:spPr>
+                </pic:pic>
+              </a:graphicData>
+            </a:graphic>
+          </wp:inline>
+        </w:drawing>
+      </w:r>
+    </w:p>
+    <w:p/>
+    <w:p>
+      <w:r>
+        <w:t>3 box plots</w:t>
+      </w:r>
+    </w:p>
+    <w:p>
+      <w:r>
+        <w:t>Python</w:t>
+      </w:r>
+    </w:p>
+    <w:p>
+      <w:r>
+        <w:rPr>
+          <w:noProof/>
+        </w:rPr>
+        <w:drawing>
+          <wp:inline distT="0" distB="0" distL="0" distR="0" wp14:anchorId="6321036B" wp14:editId="250427B7">
+            <wp:extent cx="5943600" cy="4446270"/>
+            <wp:effectExtent l="0" t="0" r="0" b="0"/>
+            <wp:docPr id="2" name="Picture 2"/>
+            <wp:cNvGraphicFramePr>
+              <a:graphicFrameLocks xmlns:a="http://schemas.openxmlformats.org/drawingml/2006/main" noChangeAspect="1"/>
+            </wp:cNvGraphicFramePr>
+            <a:graphic xmlns:a="http://schemas.openxmlformats.org/drawingml/2006/main">
+              <a:graphicData uri="http://schemas.openxmlformats.org/drawingml/2006/picture">
+                <pic:pic xmlns:pic="http://schemas.openxmlformats.org/drawingml/2006/picture">
+                  <pic:nvPicPr>
+                    <pic:cNvPr id="1" name=""/>
+                    <pic:cNvPicPr/>
+                  </pic:nvPicPr>
+                  <pic:blipFill>
+                    <a:blip r:embed="rId9"/>
+                    <a:stretch>
+                      <a:fillRect/>
+                    </a:stretch>
+                  </pic:blipFill>
+                  <pic:spPr>
+                    <a:xfrm>
+                      <a:off x="0" y="0"/>
+                      <a:ext cx="5943600" cy="4446270"/>
+                    </a:xfrm>
+                    <a:prstGeom prst="rect">
+                      <a:avLst/>
+                    </a:prstGeom>
+                  </pic:spPr>
+                </pic:pic>
+              </a:graphicData>
+            </a:graphic>
+          </wp:inline>
+        </w:drawing>
+      </w:r>
+    </w:p>
+    <w:p/>
+    <w:p/>
+    <w:p/>
+    <w:p/>
+    <w:p/>
+    <w:p/>
+    <w:p/>
+    <w:p/>
+    <w:p/>
+    <w:p/>
+    <w:p>
+      <w:r>
+        <w:lastRenderedPageBreak/>
+        <w:t>R</w:t>
+      </w:r>
+    </w:p>
+    <w:p>
+      <w:r>
+        <w:drawing>
+          <wp:inline distT="0" distB="0" distL="0" distR="0" wp14:anchorId="17E2571D" wp14:editId="4CAAAF6A">
+            <wp:extent cx="5512279" cy="3197240"/>
+            <wp:effectExtent l="0" t="0" r="0" b="3175"/>
+            <wp:docPr id="10" name="Picture 10"/>
+            <wp:cNvGraphicFramePr>
+              <a:graphicFrameLocks xmlns:a="http://schemas.openxmlformats.org/drawingml/2006/main" noChangeAspect="1"/>
+            </wp:cNvGraphicFramePr>
+            <a:graphic xmlns:a="http://schemas.openxmlformats.org/drawingml/2006/main">
+              <a:graphicData uri="http://schemas.openxmlformats.org/drawingml/2006/picture">
+                <pic:pic xmlns:pic="http://schemas.openxmlformats.org/drawingml/2006/picture">
+                  <pic:nvPicPr>
+                    <pic:cNvPr id="1" name=""/>
+                    <pic:cNvPicPr/>
+                  </pic:nvPicPr>
+                  <pic:blipFill>
+                    <a:blip r:embed="rId10"/>
+                    <a:stretch>
+                      <a:fillRect/>
+                    </a:stretch>
+                  </pic:blipFill>
+                  <pic:spPr>
+                    <a:xfrm>
+                      <a:off x="0" y="0"/>
+                      <a:ext cx="5515375" cy="3199036"/>
+                    </a:xfrm>
+                    <a:prstGeom prst="rect">
+                      <a:avLst/>
+                    </a:prstGeom>
+                  </pic:spPr>
+                </pic:pic>
+              </a:graphicData>
+            </a:graphic>
+          </wp:inline>
+        </w:drawing>
+      </w:r>
+    </w:p>
+    <w:p>
+      <w:r>
+        <w:t>Tableau</w:t>
+      </w:r>
+    </w:p>
+    <w:p>
+      <w:r>
+        <w:drawing>
+          <wp:inline distT="0" distB="0" distL="0" distR="0" wp14:anchorId="24A9B871" wp14:editId="5D822E74">
+            <wp:extent cx="5227608" cy="4199400"/>
+            <wp:effectExtent l="0" t="0" r="0" b="0"/>
+            <wp:docPr id="6" name="Picture 6"/>
+            <wp:cNvGraphicFramePr>
+              <a:graphicFrameLocks xmlns:a="http://schemas.openxmlformats.org/drawingml/2006/main" noChangeAspect="1"/>
+            </wp:cNvGraphicFramePr>
+            <a:graphic xmlns:a="http://schemas.openxmlformats.org/drawingml/2006/main">
+              <a:graphicData uri="http://schemas.openxmlformats.org/drawingml/2006/picture">
+                <pic:pic xmlns:pic="http://schemas.openxmlformats.org/drawingml/2006/picture">
+                  <pic:nvPicPr>
+                    <pic:cNvPr id="1" name=""/>
+                    <pic:cNvPicPr/>
+                  </pic:nvPicPr>
+                  <pic:blipFill>
+                    <a:blip r:embed="rId11"/>
+                    <a:stretch>
+                      <a:fillRect/>
+                    </a:stretch>
+                  </pic:blipFill>
+                  <pic:spPr>
+                    <a:xfrm>
+                      <a:off x="0" y="0"/>
+                      <a:ext cx="5230501" cy="4201724"/>
+                    </a:xfrm>
+                    <a:prstGeom prst="rect">
+                      <a:avLst/>
+                    </a:prstGeom>
+                  </pic:spPr>
+                </pic:pic>
+              </a:graphicData>
+            </a:graphic>
+          </wp:inline>
+        </w:drawing>
+      </w:r>
+    </w:p>
+    <w:p/>
+    <w:p>
+      <w:r>
+        <w:t xml:space="preserve">3 bullet charts </w:t>
+      </w:r>
+    </w:p>
+    <w:p>
+      <w:r>
+        <w:t>Python</w:t>
+      </w:r>
+    </w:p>
+    <w:p>
+      <w:r>
+        <w:rPr>
+          <w:noProof/>
+        </w:rPr>
+        <w:drawing>
+          <wp:inline distT="0" distB="0" distL="0" distR="0" wp14:anchorId="3119E1D7" wp14:editId="48F9B71E">
+            <wp:extent cx="5943600" cy="3718560"/>
+            <wp:effectExtent l="0" t="0" r="0" b="0"/>
+            <wp:docPr id="3" name="Picture 3"/>
+            <wp:cNvGraphicFramePr>
+              <a:graphicFrameLocks xmlns:a="http://schemas.openxmlformats.org/drawingml/2006/main" noChangeAspect="1"/>
+            </wp:cNvGraphicFramePr>
+            <a:graphic xmlns:a="http://schemas.openxmlformats.org/drawingml/2006/main">
+              <a:graphicData uri="http://schemas.openxmlformats.org/drawingml/2006/picture">
+                <pic:pic xmlns:pic="http://schemas.openxmlformats.org/drawingml/2006/picture">
+                  <pic:nvPicPr>
+                    <pic:cNvPr id="1" name=""/>
+                    <pic:cNvPicPr/>
+                  </pic:nvPicPr>
+                  <pic:blipFill>
+                    <a:blip r:embed="rId12"/>
+                    <a:stretch>
+                      <a:fillRect/>
+                    </a:stretch>
+                  </pic:blipFill>
+                  <pic:spPr>
+                    <a:xfrm>
+                      <a:off x="0" y="0"/>
                       <a:ext cx="5943600" cy="3718560"/>
                     </a:xfrm>
                     <a:prstGeom prst="rect">
@@ -293,12 +443,62 @@
       </w:r>
     </w:p>
     <w:p/>
-    <w:p>
-      <w:r>
+    <w:p/>
+    <w:p/>
+    <w:p/>
+    <w:p/>
+    <w:p/>
+    <w:p/>
+    <w:p/>
+    <w:p/>
+    <w:p/>
+    <w:p/>
+    <w:p/>
+    <w:p>
+      <w:r>
+        <w:lastRenderedPageBreak/>
         <w:t>R</w:t>
       </w:r>
     </w:p>
-    <w:p/>
+    <w:p>
+      <w:r>
+        <w:drawing>
+          <wp:inline distT="0" distB="0" distL="0" distR="0" wp14:anchorId="2EF2D4B7" wp14:editId="12B53252">
+            <wp:extent cx="5564038" cy="3728381"/>
+            <wp:effectExtent l="0" t="0" r="0" b="5715"/>
+            <wp:docPr id="4" name="Picture 4"/>
+            <wp:cNvGraphicFramePr>
+              <a:graphicFrameLocks xmlns:a="http://schemas.openxmlformats.org/drawingml/2006/main" noChangeAspect="1"/>
+            </wp:cNvGraphicFramePr>
+            <a:graphic xmlns:a="http://schemas.openxmlformats.org/drawingml/2006/main">
+              <a:graphicData uri="http://schemas.openxmlformats.org/drawingml/2006/picture">
+                <pic:pic xmlns:pic="http://schemas.openxmlformats.org/drawingml/2006/picture">
+                  <pic:nvPicPr>
+                    <pic:cNvPr id="1" name=""/>
+                    <pic:cNvPicPr/>
+                  </pic:nvPicPr>
+                  <pic:blipFill>
+                    <a:blip r:embed="rId13"/>
+                    <a:stretch>
+                      <a:fillRect/>
+                    </a:stretch>
+                  </pic:blipFill>
+                  <pic:spPr>
+                    <a:xfrm>
+                      <a:off x="0" y="0"/>
+                      <a:ext cx="5569780" cy="3732228"/>
+                    </a:xfrm>
+                    <a:prstGeom prst="rect">
+                      <a:avLst/>
+                    </a:prstGeom>
+                  </pic:spPr>
+                </pic:pic>
+              </a:graphicData>
+            </a:graphic>
+          </wp:inline>
+        </w:drawing>
+      </w:r>
+    </w:p>
     <w:p>
       <w:r>
         <w:t>Tableau</w:t>
@@ -312,7 +512,84 @@
           <w:bCs/>
         </w:rPr>
       </w:pPr>
-    </w:p>
+      <w:r>
+        <w:rPr>
+          <w:rStyle w:val="Hyperlink"/>
+          <w:b/>
+          <w:bCs/>
+        </w:rPr>
+        <w:drawing>
+          <wp:inline distT="0" distB="0" distL="0" distR="0" wp14:anchorId="3D65B5D9" wp14:editId="17EBB142">
+            <wp:extent cx="5107468" cy="3700732"/>
+            <wp:effectExtent l="0" t="0" r="0" b="0"/>
+            <wp:docPr id="8" name="Picture 8"/>
+            <wp:cNvGraphicFramePr>
+              <a:graphicFrameLocks xmlns:a="http://schemas.openxmlformats.org/drawingml/2006/main" noChangeAspect="1"/>
+            </wp:cNvGraphicFramePr>
+            <a:graphic xmlns:a="http://schemas.openxmlformats.org/drawingml/2006/main">
+              <a:graphicData uri="http://schemas.openxmlformats.org/drawingml/2006/picture">
+                <pic:pic xmlns:pic="http://schemas.openxmlformats.org/drawingml/2006/picture">
+                  <pic:nvPicPr>
+                    <pic:cNvPr id="1" name=""/>
+                    <pic:cNvPicPr/>
+                  </pic:nvPicPr>
+                  <pic:blipFill>
+                    <a:blip r:embed="rId14"/>
+                    <a:stretch>
+                      <a:fillRect/>
+                    </a:stretch>
+                  </pic:blipFill>
+                  <pic:spPr>
+                    <a:xfrm>
+                      <a:off x="0" y="0"/>
+                      <a:ext cx="5125098" cy="3713506"/>
+                    </a:xfrm>
+                    <a:prstGeom prst="rect">
+                      <a:avLst/>
+                    </a:prstGeom>
+                  </pic:spPr>
+                </pic:pic>
+              </a:graphicData>
+            </a:graphic>
+          </wp:inline>
+        </w:drawing>
+      </w:r>
+    </w:p>
+    <w:p>
+      <w:pPr>
+        <w:rPr>
+          <w:rStyle w:val="Hyperlink"/>
+          <w:b/>
+          <w:bCs/>
+        </w:rPr>
+      </w:pPr>
+    </w:p>
+    <w:p/>
+    <w:p>
+      <w:r>
+        <w:t>3 additional charts of your choice</w:t>
+      </w:r>
+    </w:p>
+    <w:p/>
+    <w:p>
+      <w:r>
+        <w:t>Python</w:t>
+      </w:r>
+    </w:p>
+    <w:p/>
+    <w:p>
+      <w:r>
+        <w:t>R</w:t>
+      </w:r>
+    </w:p>
+    <w:p/>
+    <w:p>
+      <w:r>
+        <w:t>Tableau</w:t>
+      </w:r>
+    </w:p>
+    <w:p/>
+    <w:p/>
     <w:sectPr>
       <w:pgSz w:w="12240" w:h="15840"/>
       <w:pgMar w:top="1440" w:right="1440" w:bottom="1440" w:left="1440" w:header="720" w:footer="720" w:gutter="0"/>

</xml_diff>

<commit_message>
Update Week 6.2 Exercises
</commit_message>
<xml_diff>
--- a/Week6/Week 6 Exercise.docx
+++ b/Week6/Week 6 Exercise.docx
@@ -576,19 +576,154 @@
         <w:t>Python</w:t>
       </w:r>
     </w:p>
-    <w:p/>
-    <w:p>
-      <w:r>
+    <w:p>
+      <w:r>
+        <w:drawing>
+          <wp:inline distT="0" distB="0" distL="0" distR="0" wp14:anchorId="47482FA3" wp14:editId="37585795">
+            <wp:extent cx="5067739" cy="5044877"/>
+            <wp:effectExtent l="0" t="0" r="0" b="3810"/>
+            <wp:docPr id="11" name="Picture 11"/>
+            <wp:cNvGraphicFramePr>
+              <a:graphicFrameLocks xmlns:a="http://schemas.openxmlformats.org/drawingml/2006/main" noChangeAspect="1"/>
+            </wp:cNvGraphicFramePr>
+            <a:graphic xmlns:a="http://schemas.openxmlformats.org/drawingml/2006/main">
+              <a:graphicData uri="http://schemas.openxmlformats.org/drawingml/2006/picture">
+                <pic:pic xmlns:pic="http://schemas.openxmlformats.org/drawingml/2006/picture">
+                  <pic:nvPicPr>
+                    <pic:cNvPr id="1" name=""/>
+                    <pic:cNvPicPr/>
+                  </pic:nvPicPr>
+                  <pic:blipFill>
+                    <a:blip r:embed="rId15"/>
+                    <a:stretch>
+                      <a:fillRect/>
+                    </a:stretch>
+                  </pic:blipFill>
+                  <pic:spPr>
+                    <a:xfrm>
+                      <a:off x="0" y="0"/>
+                      <a:ext cx="5067739" cy="5044877"/>
+                    </a:xfrm>
+                    <a:prstGeom prst="rect">
+                      <a:avLst/>
+                    </a:prstGeom>
+                  </pic:spPr>
+                </pic:pic>
+              </a:graphicData>
+            </a:graphic>
+          </wp:inline>
+        </w:drawing>
+      </w:r>
+    </w:p>
+    <w:p/>
+    <w:p/>
+    <w:p/>
+    <w:p/>
+    <w:p/>
+    <w:p/>
+    <w:p>
+      <w:r>
+        <w:lastRenderedPageBreak/>
         <w:t>R</w:t>
       </w:r>
     </w:p>
-    <w:p/>
-    <w:p>
-      <w:r>
+    <w:p>
+      <w:r>
+        <w:drawing>
+          <wp:inline distT="0" distB="0" distL="0" distR="0" wp14:anchorId="6FD9731D" wp14:editId="65E102D1">
+            <wp:extent cx="5943600" cy="4117975"/>
+            <wp:effectExtent l="0" t="0" r="0" b="0"/>
+            <wp:docPr id="13" name="Picture 13"/>
+            <wp:cNvGraphicFramePr>
+              <a:graphicFrameLocks xmlns:a="http://schemas.openxmlformats.org/drawingml/2006/main" noChangeAspect="1"/>
+            </wp:cNvGraphicFramePr>
+            <a:graphic xmlns:a="http://schemas.openxmlformats.org/drawingml/2006/main">
+              <a:graphicData uri="http://schemas.openxmlformats.org/drawingml/2006/picture">
+                <pic:pic xmlns:pic="http://schemas.openxmlformats.org/drawingml/2006/picture">
+                  <pic:nvPicPr>
+                    <pic:cNvPr id="1" name=""/>
+                    <pic:cNvPicPr/>
+                  </pic:nvPicPr>
+                  <pic:blipFill>
+                    <a:blip r:embed="rId16"/>
+                    <a:stretch>
+                      <a:fillRect/>
+                    </a:stretch>
+                  </pic:blipFill>
+                  <pic:spPr>
+                    <a:xfrm>
+                      <a:off x="0" y="0"/>
+                      <a:ext cx="5943600" cy="4117975"/>
+                    </a:xfrm>
+                    <a:prstGeom prst="rect">
+                      <a:avLst/>
+                    </a:prstGeom>
+                  </pic:spPr>
+                </pic:pic>
+              </a:graphicData>
+            </a:graphic>
+          </wp:inline>
+        </w:drawing>
+      </w:r>
+    </w:p>
+    <w:p/>
+    <w:p/>
+    <w:p/>
+    <w:p/>
+    <w:p/>
+    <w:p/>
+    <w:p/>
+    <w:p/>
+    <w:p/>
+    <w:p/>
+    <w:p/>
+    <w:p/>
+    <w:p/>
+    <w:p>
+      <w:r>
+        <w:lastRenderedPageBreak/>
         <w:t>Tableau</w:t>
       </w:r>
     </w:p>
-    <w:p/>
+    <w:p>
+      <w:r>
+        <w:drawing>
+          <wp:inline distT="0" distB="0" distL="0" distR="0" wp14:anchorId="06CEE74B" wp14:editId="718FA75F">
+            <wp:extent cx="5943600" cy="4713605"/>
+            <wp:effectExtent l="0" t="0" r="0" b="0"/>
+            <wp:docPr id="14" name="Picture 14"/>
+            <wp:cNvGraphicFramePr>
+              <a:graphicFrameLocks xmlns:a="http://schemas.openxmlformats.org/drawingml/2006/main" noChangeAspect="1"/>
+            </wp:cNvGraphicFramePr>
+            <a:graphic xmlns:a="http://schemas.openxmlformats.org/drawingml/2006/main">
+              <a:graphicData uri="http://schemas.openxmlformats.org/drawingml/2006/picture">
+                <pic:pic xmlns:pic="http://schemas.openxmlformats.org/drawingml/2006/picture">
+                  <pic:nvPicPr>
+                    <pic:cNvPr id="1" name=""/>
+                    <pic:cNvPicPr/>
+                  </pic:nvPicPr>
+                  <pic:blipFill>
+                    <a:blip r:embed="rId17"/>
+                    <a:stretch>
+                      <a:fillRect/>
+                    </a:stretch>
+                  </pic:blipFill>
+                  <pic:spPr>
+                    <a:xfrm>
+                      <a:off x="0" y="0"/>
+                      <a:ext cx="5943600" cy="4713605"/>
+                    </a:xfrm>
+                    <a:prstGeom prst="rect">
+                      <a:avLst/>
+                    </a:prstGeom>
+                  </pic:spPr>
+                </pic:pic>
+              </a:graphicData>
+            </a:graphic>
+          </wp:inline>
+        </w:drawing>
+      </w:r>
+    </w:p>
     <w:p/>
     <w:sectPr>
       <w:pgSz w:w="12240" w:h="15840"/>

</xml_diff>